<commit_message>
Completed How + Tunneling Information
</commit_message>
<xml_diff>
--- a/VirtualPrivateNetworks.docx
+++ b/VirtualPrivateNetworks.docx
@@ -1429,13 +1429,13 @@
           <w:lang w:val="en-GB" w:eastAsia="en-GB"/>
         </w:rPr>
         <w:drawing>
-          <wp:anchor distT="0" distB="0" distL="114300" distR="114300" simplePos="0" relativeHeight="251660288" behindDoc="0" locked="0" layoutInCell="1" allowOverlap="1" wp14:anchorId="76AD5940" wp14:editId="7345EE9F">
+          <wp:anchor distT="0" distB="0" distL="114300" distR="114300" simplePos="0" relativeHeight="251660288" behindDoc="0" locked="0" layoutInCell="1" allowOverlap="1" wp14:anchorId="7794E194" wp14:editId="259EEF3B">
             <wp:simplePos x="0" y="0"/>
             <wp:positionH relativeFrom="margin">
               <wp:posOffset>-635</wp:posOffset>
             </wp:positionH>
             <wp:positionV relativeFrom="paragraph">
-              <wp:posOffset>234950</wp:posOffset>
+              <wp:posOffset>204470</wp:posOffset>
             </wp:positionV>
             <wp:extent cx="6072505" cy="2666365"/>
             <wp:effectExtent l="0" t="0" r="4445" b="635"/>
@@ -1501,6 +1501,12 @@
       </w:pPr>
       <w:r>
         <w:rPr>
+          <w:lang w:val="en-GB"/>
+        </w:rPr>
+        <w:t>This diagram illustrates the difference between using an unencrypted connection and using a VPN-secured Internet connection at your average coffee shop.</w:t>
+      </w:r>
+      <w:r>
+        <w:rPr>
           <w:b/>
           <w:lang w:val="en-GB"/>
         </w:rPr>
@@ -1780,6 +1786,303 @@
         </w:rPr>
         <w:t xml:space="preserve">. Before the creation of the Internet there were several stations, which were responsible for the maintenance of the communication. But what would happen if a potential nuclear attack destroys one of these stations? The communication-stations and their static structure would fall apart and it wouldn’t be possible to send and retrieve important data. Especially for that reason, the arrangement of plenty routers was initialized. These routers were connected to each other, showing a completely dynamic structure, which could even withstand a nuclear attack, by recreating the route of communication somewhere else. </w:t>
       </w:r>
+      <w:r>
+        <w:rPr>
+          <w:lang w:val="en-GB"/>
+        </w:rPr>
+        <w:t>The Internet gained the</w:t>
+      </w:r>
+      <w:r>
+        <w:rPr>
+          <w:lang w:val="en-GB"/>
+        </w:rPr>
+        <w:t xml:space="preserve"> property of high availability but there was still one problem concerning the major security of the whole communication process.</w:t>
+      </w:r>
+    </w:p>
+    <w:p>
+      <w:pPr>
+        <w:rPr>
+          <w:lang w:val="en-GB"/>
+        </w:rPr>
+      </w:pPr>
+    </w:p>
+    <w:p>
+      <w:pPr>
+        <w:rPr>
+          <w:lang w:val="en-GB"/>
+        </w:rPr>
+      </w:pPr>
+      <w:r>
+        <w:rPr>
+          <w:lang w:val="en-GB"/>
+        </w:rPr>
+        <w:t xml:space="preserve">A hacker could sit at one of these routers and listen as well as sniff at data packages passing by. This certain attack is called a “Man in the Middle” - Attack. For exactly that reason, Virtual Private Networks were invented. With the help of VPNs, the data, which is sent through the Internet is coated in a Tunnel, working with a specific Tunneling Protocol. There are many different Tunneling Protocols, some of which I will address later on in this elaboration. </w:t>
+      </w:r>
+    </w:p>
+    <w:p>
+      <w:pPr>
+        <w:rPr>
+          <w:lang w:val="en-GB"/>
+        </w:rPr>
+      </w:pPr>
+      <w:r>
+        <w:rPr>
+          <w:lang w:val="en-GB"/>
+        </w:rPr>
+        <w:br w:type="page"/>
+      </w:r>
+    </w:p>
+    <w:p>
+      <w:pPr>
+        <w:rPr>
+          <w:lang w:val="en-GB"/>
+        </w:rPr>
+      </w:pPr>
+      <w:r>
+        <w:rPr>
+          <w:noProof/>
+          <w:lang w:val="en-GB" w:eastAsia="en-GB"/>
+        </w:rPr>
+        <w:lastRenderedPageBreak/>
+        <w:drawing>
+          <wp:anchor distT="0" distB="0" distL="114300" distR="114300" simplePos="0" relativeHeight="251661312" behindDoc="0" locked="0" layoutInCell="1" allowOverlap="1">
+            <wp:simplePos x="0" y="0"/>
+            <wp:positionH relativeFrom="margin">
+              <wp:align>center</wp:align>
+            </wp:positionH>
+            <wp:positionV relativeFrom="paragraph">
+              <wp:posOffset>0</wp:posOffset>
+            </wp:positionV>
+            <wp:extent cx="4693920" cy="3277870"/>
+            <wp:effectExtent l="0" t="0" r="0" b="0"/>
+            <wp:wrapSquare wrapText="bothSides"/>
+            <wp:docPr id="2" name="Picture 2" descr="http://bestvpn.biz/wp-content/uploads/2013/10/vpn-tunnel.gif"/>
+            <wp:cNvGraphicFramePr>
+              <a:graphicFrameLocks xmlns:a="http://schemas.openxmlformats.org/drawingml/2006/main" noChangeAspect="1"/>
+            </wp:cNvGraphicFramePr>
+            <a:graphic xmlns:a="http://schemas.openxmlformats.org/drawingml/2006/main">
+              <a:graphicData uri="http://schemas.openxmlformats.org/drawingml/2006/picture">
+                <pic:pic xmlns:pic="http://schemas.openxmlformats.org/drawingml/2006/picture">
+                  <pic:nvPicPr>
+                    <pic:cNvPr id="0" name="Picture 1" descr="http://bestvpn.biz/wp-content/uploads/2013/10/vpn-tunnel.gif"/>
+                    <pic:cNvPicPr>
+                      <a:picLocks noChangeAspect="1" noChangeArrowheads="1"/>
+                    </pic:cNvPicPr>
+                  </pic:nvPicPr>
+                  <pic:blipFill>
+                    <a:blip r:embed="rId8">
+                      <a:extLst>
+                        <a:ext uri="{28A0092B-C50C-407E-A947-70E740481C1C}">
+                          <a14:useLocalDpi xmlns:a14="http://schemas.microsoft.com/office/drawing/2010/main" val="0"/>
+                        </a:ext>
+                      </a:extLst>
+                    </a:blip>
+                    <a:srcRect/>
+                    <a:stretch>
+                      <a:fillRect/>
+                    </a:stretch>
+                  </pic:blipFill>
+                  <pic:spPr bwMode="auto">
+                    <a:xfrm>
+                      <a:off x="0" y="0"/>
+                      <a:ext cx="4693920" cy="3277870"/>
+                    </a:xfrm>
+                    <a:prstGeom prst="rect">
+                      <a:avLst/>
+                    </a:prstGeom>
+                    <a:noFill/>
+                    <a:ln>
+                      <a:noFill/>
+                    </a:ln>
+                  </pic:spPr>
+                </pic:pic>
+              </a:graphicData>
+            </a:graphic>
+            <wp14:sizeRelH relativeFrom="page">
+              <wp14:pctWidth>0</wp14:pctWidth>
+            </wp14:sizeRelH>
+            <wp14:sizeRelV relativeFrom="page">
+              <wp14:pctHeight>0</wp14:pctHeight>
+            </wp14:sizeRelV>
+          </wp:anchor>
+        </w:drawing>
+      </w:r>
+    </w:p>
+    <w:p>
+      <w:pPr>
+        <w:rPr>
+          <w:lang w:val="en-GB"/>
+        </w:rPr>
+      </w:pPr>
+    </w:p>
+    <w:p>
+      <w:pPr>
+        <w:rPr>
+          <w:lang w:val="en-GB"/>
+        </w:rPr>
+      </w:pPr>
+    </w:p>
+    <w:p>
+      <w:pPr>
+        <w:rPr>
+          <w:lang w:val="en-GB"/>
+        </w:rPr>
+      </w:pPr>
+    </w:p>
+    <w:p>
+      <w:pPr>
+        <w:rPr>
+          <w:lang w:val="en-GB"/>
+        </w:rPr>
+      </w:pPr>
+    </w:p>
+    <w:p>
+      <w:pPr>
+        <w:rPr>
+          <w:lang w:val="en-GB"/>
+        </w:rPr>
+      </w:pPr>
+    </w:p>
+    <w:p>
+      <w:pPr>
+        <w:rPr>
+          <w:lang w:val="en-GB"/>
+        </w:rPr>
+      </w:pPr>
+    </w:p>
+    <w:p>
+      <w:pPr>
+        <w:rPr>
+          <w:lang w:val="en-GB"/>
+        </w:rPr>
+      </w:pPr>
+    </w:p>
+    <w:p>
+      <w:pPr>
+        <w:rPr>
+          <w:lang w:val="en-GB"/>
+        </w:rPr>
+      </w:pPr>
+    </w:p>
+    <w:p>
+      <w:pPr>
+        <w:rPr>
+          <w:lang w:val="en-GB"/>
+        </w:rPr>
+      </w:pPr>
+    </w:p>
+    <w:p>
+      <w:pPr>
+        <w:rPr>
+          <w:lang w:val="en-GB"/>
+        </w:rPr>
+      </w:pPr>
+    </w:p>
+    <w:p>
+      <w:pPr>
+        <w:rPr>
+          <w:lang w:val="en-GB"/>
+        </w:rPr>
+      </w:pPr>
+    </w:p>
+    <w:p>
+      <w:pPr>
+        <w:rPr>
+          <w:lang w:val="en-GB"/>
+        </w:rPr>
+      </w:pPr>
+      <w:r>
+        <w:rPr>
+          <w:lang w:val="en-GB"/>
+        </w:rPr>
+        <w:t>You can imagine the Tunnel as some kind of wall, existing for the whole purpose of security. If an attacker</w:t>
+      </w:r>
+      <w:r>
+        <w:rPr>
+          <w:lang w:val="en-GB"/>
+        </w:rPr>
+        <w:t xml:space="preserve"> should think about sniffing your data traffic, he first has </w:t>
+      </w:r>
+      <w:r>
+        <w:rPr>
+          <w:lang w:val="en-GB"/>
+        </w:rPr>
+        <w:t>to penetrate the</w:t>
+      </w:r>
+      <w:r>
+        <w:rPr>
+          <w:lang w:val="en-GB"/>
+        </w:rPr>
+        <w:t xml:space="preserve"> tunnel’</w:t>
+      </w:r>
+      <w:r>
+        <w:rPr>
+          <w:lang w:val="en-GB"/>
+        </w:rPr>
+        <w:t>s wall. Part of the Tunneling Protocol is looking for this kind of penetration attempts and if an attack should be detected</w:t>
+      </w:r>
+      <w:r>
+        <w:rPr>
+          <w:lang w:val="en-GB"/>
+        </w:rPr>
+        <w:t>,</w:t>
+      </w:r>
+      <w:r>
+        <w:rPr>
+          <w:lang w:val="en-GB"/>
+        </w:rPr>
+        <w:t xml:space="preserve"> the Tunnel recreates a new route with a new set of routers between the client and the server. </w:t>
+      </w:r>
+      <w:r>
+        <w:rPr>
+          <w:lang w:val="en-GB"/>
+        </w:rPr>
+        <w:t xml:space="preserve"> </w:t>
+      </w:r>
+      <w:r>
+        <w:rPr>
+          <w:lang w:val="en-GB"/>
+        </w:rPr>
+        <w:t>Even if, in the worst case scenario, the attacker should penetrate the tunnel and gather the data traffic’s info</w:t>
+      </w:r>
+      <w:r>
+        <w:rPr>
+          <w:lang w:val="en-GB"/>
+        </w:rPr>
+        <w:t>rmation, it still is encrypted and not readable with the correct key.</w:t>
+      </w:r>
+    </w:p>
+    <w:p>
+      <w:pPr>
+        <w:rPr>
+          <w:lang w:val="en-GB"/>
+        </w:rPr>
+      </w:pPr>
+      <w:r>
+        <w:rPr>
+          <w:lang w:val="en-GB"/>
+        </w:rPr>
+        <w:t>As a little summary:</w:t>
+      </w:r>
+    </w:p>
+    <w:p>
+      <w:pPr>
+        <w:rPr>
+          <w:lang w:val="en-GB"/>
+        </w:rPr>
+      </w:pPr>
+      <w:r>
+        <w:rPr>
+          <w:lang w:val="en-GB"/>
+        </w:rPr>
+        <w:t>The VPN’s Tunneling Protocol creates a tunnel, which is responsible for your data’s s</w:t>
+      </w:r>
+      <w:r>
+        <w:rPr>
+          <w:lang w:val="en-GB"/>
+        </w:rPr>
+        <w:t xml:space="preserve">afety. An attacker has to penetrate the tunnel’s wall to get access to your encrypted data. Part of the Tunneling protocol has something called “Penetration Detection”, which is a process of recreating the connection with a completely new set of routers to escape the attacker’s grasp. </w:t>
+      </w:r>
       <w:bookmarkStart w:id="3" w:name="_GoBack"/>
       <w:bookmarkEnd w:id="3"/>
     </w:p>
@@ -1859,10 +2162,18 @@
           <w:lang w:val="en-GB"/>
         </w:rPr>
       </w:pPr>
-      <w:r>
-        <w:rPr>
-          <w:lang w:val="en-GB"/>
-        </w:rPr>
+    </w:p>
+    <w:p>
+      <w:pPr>
+        <w:rPr>
+          <w:lang w:val="en-GB"/>
+        </w:rPr>
+      </w:pPr>
+      <w:r>
+        <w:rPr>
+          <w:lang w:val="en-GB"/>
+        </w:rPr>
+        <w:lastRenderedPageBreak/>
         <w:br w:type="page"/>
       </w:r>
     </w:p>
@@ -1899,23 +2210,9 @@
         <w:rPr>
           <w:lang w:val="en-GB"/>
         </w:rPr>
-        <w:t xml:space="preserve">Eric </w:t>
-      </w:r>
-      <w:proofErr w:type="spellStart"/>
-      <w:r>
-        <w:rPr>
-          <w:lang w:val="en-GB"/>
-        </w:rPr>
-        <w:t>Geier</w:t>
-      </w:r>
-      <w:proofErr w:type="spellEnd"/>
-      <w:r>
-        <w:rPr>
-          <w:lang w:val="en-GB"/>
-        </w:rPr>
-        <w:t xml:space="preserve">; </w:t>
-      </w:r>
-      <w:hyperlink r:id="rId8" w:history="1">
+        <w:t xml:space="preserve">Eric Geier; </w:t>
+      </w:r>
+      <w:hyperlink r:id="rId9" w:history="1">
         <w:r>
           <w:rPr>
             <w:rStyle w:val="Hyperlink"/>
@@ -1938,21 +2235,13 @@
         </w:rPr>
         <w:t xml:space="preserve">[3] Virtual Private Network; </w:t>
       </w:r>
-      <w:proofErr w:type="spellStart"/>
-      <w:r>
-        <w:rPr>
-          <w:lang w:val="en-GB"/>
-        </w:rPr>
-        <w:t>Vangie</w:t>
-      </w:r>
-      <w:proofErr w:type="spellEnd"/>
-      <w:r>
-        <w:rPr>
-          <w:lang w:val="en-GB"/>
-        </w:rPr>
-        <w:t xml:space="preserve"> Beal; </w:t>
-      </w:r>
-      <w:hyperlink r:id="rId9" w:history="1">
+      <w:r>
+        <w:rPr>
+          <w:lang w:val="en-GB"/>
+        </w:rPr>
+        <w:t xml:space="preserve">Vangie Beal; </w:t>
+      </w:r>
+      <w:hyperlink r:id="rId10" w:history="1">
         <w:r>
           <w:rPr>
             <w:rStyle w:val="Hyperlink"/>
@@ -1981,7 +2270,7 @@
         </w:rPr>
         <w:t xml:space="preserve">Wikipedia; </w:t>
       </w:r>
-      <w:hyperlink r:id="rId10" w:history="1">
+      <w:hyperlink r:id="rId11" w:history="1">
         <w:r>
           <w:rPr>
             <w:rStyle w:val="Hyperlink"/>
@@ -2010,7 +2299,7 @@
         </w:rPr>
         <w:t xml:space="preserve">Margaret Rouse; </w:t>
       </w:r>
-      <w:hyperlink r:id="rId11" w:history="1">
+      <w:hyperlink r:id="rId12" w:history="1">
         <w:r>
           <w:rPr>
             <w:rStyle w:val="Hyperlink"/>
@@ -2035,8 +2324,8 @@
       </w:pPr>
     </w:p>
     <w:sectPr>
-      <w:headerReference w:type="default" r:id="rId12"/>
-      <w:footerReference w:type="default" r:id="rId13"/>
+      <w:headerReference w:type="default" r:id="rId13"/>
+      <w:footerReference w:type="default" r:id="rId14"/>
       <w:pgSz w:w="11906" w:h="16838"/>
       <w:pgMar w:top="1417" w:right="1417" w:bottom="1134" w:left="1417" w:header="708" w:footer="708" w:gutter="0"/>
       <w:pgNumType w:start="0"/>
@@ -2107,7 +2396,7 @@
           <w:rPr>
             <w:noProof/>
           </w:rPr>
-          <w:t>5</w:t>
+          <w:t>4</w:t>
         </w:r>
         <w:r>
           <w:rPr>
@@ -3054,7 +3343,7 @@
 </file>
 
 <file path=customXml/itemProps1.xml><?xml version="1.0" encoding="utf-8"?>
-<ds:datastoreItem xmlns:ds="http://schemas.openxmlformats.org/officeDocument/2006/customXml" ds:itemID="{3FCF07F6-8037-475D-86AA-08912593FB42}">
+<ds:datastoreItem xmlns:ds="http://schemas.openxmlformats.org/officeDocument/2006/customXml" ds:itemID="{F1212D66-A237-4BF7-8DF5-701BD9345C66}">
   <ds:schemaRefs>
     <ds:schemaRef ds:uri="http://schemas.openxmlformats.org/officeDocument/2006/bibliography"/>
   </ds:schemaRefs>

</xml_diff>